<commit_message>
adding final lab2 answers and java pingserver
</commit_message>
<xml_diff>
--- a/labs/lab02/lab2.docx
+++ b/labs/lab02/lab2.docx
@@ -5,12 +5,41 @@
     <w:p>
       <w:pPr>
         <w:rPr>
-          <w:sz w:val="20"/>
-          <w:szCs w:val="20"/>
-        </w:rPr>
-      </w:pPr>
-      <w:r>
-        <w:rPr>
+          <w:rFonts w:ascii="Calibri" w:hAnsi="Calibri"/>
+          <w:b/>
+          <w:color w:val="2E74B5" w:themeColor="accent1" w:themeShade="BF"/>
+        </w:rPr>
+      </w:pPr>
+      <w:r>
+        <w:rPr>
+          <w:rFonts w:ascii="Calibri" w:hAnsi="Calibri"/>
+          <w:b/>
+          <w:color w:val="2E74B5" w:themeColor="accent1" w:themeShade="BF"/>
+        </w:rPr>
+        <w:t>Exercise 3: Using Wireshark to understand basic HTTP request / response messages</w:t>
+      </w:r>
+    </w:p>
+    <w:p>
+      <w:pPr>
+        <w:rPr>
+          <w:rFonts w:ascii="Calibri" w:hAnsi="Calibri"/>
+          <w:b/>
+          <w:sz w:val="20"/>
+          <w:szCs w:val="20"/>
+        </w:rPr>
+      </w:pPr>
+    </w:p>
+    <w:p>
+      <w:pPr>
+        <w:rPr>
+          <w:rFonts w:ascii="Calibri" w:hAnsi="Calibri"/>
+          <w:sz w:val="20"/>
+          <w:szCs w:val="20"/>
+        </w:rPr>
+      </w:pPr>
+      <w:r>
+        <w:rPr>
+          <w:rFonts w:ascii="Calibri" w:hAnsi="Calibri"/>
           <w:b/>
           <w:sz w:val="20"/>
           <w:szCs w:val="20"/>
@@ -19,6 +48,7 @@
       </w:r>
       <w:r>
         <w:rPr>
+          <w:rFonts w:ascii="Calibri" w:hAnsi="Calibri"/>
           <w:b/>
           <w:sz w:val="20"/>
           <w:szCs w:val="20"/>
@@ -34,12 +64,14 @@
           <w:numId w:val="2"/>
         </w:numPr>
         <w:rPr>
-          <w:sz w:val="20"/>
-          <w:szCs w:val="20"/>
-        </w:rPr>
-      </w:pPr>
-      <w:r>
-        <w:rPr>
+          <w:rFonts w:ascii="Calibri" w:hAnsi="Calibri"/>
+          <w:sz w:val="20"/>
+          <w:szCs w:val="20"/>
+        </w:rPr>
+      </w:pPr>
+      <w:r>
+        <w:rPr>
+          <w:rFonts w:ascii="Calibri" w:hAnsi="Calibri"/>
           <w:sz w:val="20"/>
           <w:szCs w:val="20"/>
         </w:rPr>
@@ -49,20 +81,23 @@
     <w:p>
       <w:pPr>
         <w:rPr>
-          <w:sz w:val="20"/>
-          <w:szCs w:val="20"/>
-        </w:rPr>
-      </w:pPr>
-    </w:p>
-    <w:p>
-      <w:pPr>
-        <w:rPr>
-          <w:sz w:val="20"/>
-          <w:szCs w:val="20"/>
-        </w:rPr>
-      </w:pPr>
-      <w:r>
-        <w:rPr>
+          <w:rFonts w:ascii="Calibri" w:hAnsi="Calibri"/>
+          <w:sz w:val="20"/>
+          <w:szCs w:val="20"/>
+        </w:rPr>
+      </w:pPr>
+    </w:p>
+    <w:p>
+      <w:pPr>
+        <w:rPr>
+          <w:rFonts w:ascii="Calibri" w:hAnsi="Calibri"/>
+          <w:sz w:val="20"/>
+          <w:szCs w:val="20"/>
+        </w:rPr>
+      </w:pPr>
+      <w:r>
+        <w:rPr>
+          <w:rFonts w:ascii="Calibri" w:hAnsi="Calibri"/>
           <w:b/>
           <w:sz w:val="20"/>
           <w:szCs w:val="20"/>
@@ -78,12 +113,14 @@
           <w:numId w:val="1"/>
         </w:numPr>
         <w:rPr>
-          <w:sz w:val="20"/>
-          <w:szCs w:val="20"/>
-        </w:rPr>
-      </w:pPr>
-      <w:r>
-        <w:rPr>
+          <w:rFonts w:ascii="Calibri" w:hAnsi="Calibri"/>
+          <w:sz w:val="20"/>
+          <w:szCs w:val="20"/>
+        </w:rPr>
+      </w:pPr>
+      <w:r>
+        <w:rPr>
+          <w:rFonts w:ascii="Calibri" w:hAnsi="Calibri"/>
           <w:sz w:val="20"/>
           <w:szCs w:val="20"/>
         </w:rPr>
@@ -91,6 +128,7 @@
       </w:r>
       <w:r>
         <w:rPr>
+          <w:rFonts w:ascii="Calibri" w:hAnsi="Calibri"/>
           <w:sz w:val="20"/>
           <w:szCs w:val="20"/>
         </w:rPr>
@@ -98,6 +136,7 @@
       </w:r>
       <w:r>
         <w:rPr>
+          <w:rFonts w:ascii="Calibri" w:hAnsi="Calibri"/>
           <w:sz w:val="20"/>
           <w:szCs w:val="20"/>
         </w:rPr>
@@ -105,6 +144,7 @@
       </w:r>
       <w:r>
         <w:rPr>
+          <w:rFonts w:ascii="Calibri" w:hAnsi="Calibri"/>
           <w:sz w:val="20"/>
           <w:szCs w:val="20"/>
         </w:rPr>
@@ -119,12 +159,14 @@
           <w:numId w:val="1"/>
         </w:numPr>
         <w:rPr>
-          <w:sz w:val="20"/>
-          <w:szCs w:val="20"/>
-        </w:rPr>
-      </w:pPr>
-      <w:r>
-        <w:rPr>
+          <w:rFonts w:ascii="Calibri" w:hAnsi="Calibri"/>
+          <w:sz w:val="20"/>
+          <w:szCs w:val="20"/>
+        </w:rPr>
+      </w:pPr>
+      <w:r>
+        <w:rPr>
+          <w:rFonts w:ascii="Calibri" w:hAnsi="Calibri"/>
           <w:sz w:val="20"/>
           <w:szCs w:val="20"/>
         </w:rPr>
@@ -139,12 +181,14 @@
           <w:numId w:val="1"/>
         </w:numPr>
         <w:rPr>
-          <w:sz w:val="20"/>
-          <w:szCs w:val="20"/>
-        </w:rPr>
-      </w:pPr>
-      <w:r>
-        <w:rPr>
+          <w:rFonts w:ascii="Calibri" w:hAnsi="Calibri"/>
+          <w:sz w:val="20"/>
+          <w:szCs w:val="20"/>
+        </w:rPr>
+      </w:pPr>
+      <w:r>
+        <w:rPr>
+          <w:rFonts w:ascii="Calibri" w:hAnsi="Calibri"/>
           <w:sz w:val="20"/>
           <w:szCs w:val="20"/>
         </w:rPr>
@@ -152,13 +196,733 @@
       </w:r>
       <w:r>
         <w:rPr>
-          <w:sz w:val="20"/>
-          <w:szCs w:val="20"/>
-        </w:rPr>
-        <w:t xml:space="preserve"> originated. Last-modified is the last modified date for the requested object.</w:t>
+          <w:rFonts w:ascii="Calibri" w:hAnsi="Calibri"/>
+          <w:sz w:val="20"/>
+          <w:szCs w:val="20"/>
+        </w:rPr>
+        <w:t xml:space="preserve"> </w:t>
+      </w:r>
+      <w:r>
+        <w:rPr>
+          <w:rFonts w:ascii="Calibri" w:hAnsi="Calibri"/>
+          <w:sz w:val="20"/>
+          <w:szCs w:val="20"/>
+        </w:rPr>
+        <w:t>sent</w:t>
+      </w:r>
+      <w:r>
+        <w:rPr>
+          <w:rFonts w:ascii="Calibri" w:hAnsi="Calibri"/>
+          <w:sz w:val="20"/>
+          <w:szCs w:val="20"/>
+        </w:rPr>
+        <w:t>. Last-modified is the last modified date for the requested object.</w:t>
+      </w:r>
+    </w:p>
+    <w:p>
+      <w:pPr>
+        <w:rPr>
+          <w:rFonts w:ascii="Calibri" w:hAnsi="Calibri"/>
+          <w:sz w:val="20"/>
+          <w:szCs w:val="20"/>
+        </w:rPr>
+      </w:pPr>
+    </w:p>
+    <w:p>
+      <w:pPr>
+        <w:rPr>
+          <w:rFonts w:ascii="Calibri" w:hAnsi="Calibri"/>
+          <w:sz w:val="20"/>
+          <w:szCs w:val="20"/>
+        </w:rPr>
+      </w:pPr>
+      <w:r>
+        <w:rPr>
+          <w:rFonts w:ascii="Calibri" w:hAnsi="Calibri"/>
+          <w:b/>
+          <w:sz w:val="20"/>
+          <w:szCs w:val="20"/>
+        </w:rPr>
+        <w:t xml:space="preserve">Q3: </w:t>
+      </w:r>
+      <w:r>
+        <w:rPr>
+          <w:rFonts w:ascii="Calibri" w:hAnsi="Calibri"/>
+          <w:b/>
+          <w:sz w:val="20"/>
+          <w:szCs w:val="20"/>
+        </w:rPr>
+        <w:t>Is the connection established between the browser and the server persistent or non-persistent? How can you infer this?</w:t>
+      </w:r>
+    </w:p>
+    <w:p>
+      <w:pPr>
+        <w:pStyle w:val="ListParagraph"/>
+        <w:numPr>
+          <w:ilvl w:val="0"/>
+          <w:numId w:val="3"/>
+        </w:numPr>
+        <w:rPr>
+          <w:rFonts w:ascii="Calibri" w:hAnsi="Calibri"/>
+          <w:sz w:val="20"/>
+          <w:szCs w:val="20"/>
+        </w:rPr>
+      </w:pPr>
+      <w:r>
+        <w:rPr>
+          <w:rFonts w:ascii="Calibri" w:hAnsi="Calibri"/>
+          <w:sz w:val="20"/>
+          <w:szCs w:val="20"/>
+        </w:rPr>
+        <w:t>The connection established between is persistent.</w:t>
+      </w:r>
+    </w:p>
+    <w:p>
+      <w:pPr>
+        <w:pStyle w:val="ListParagraph"/>
+        <w:numPr>
+          <w:ilvl w:val="0"/>
+          <w:numId w:val="3"/>
+        </w:numPr>
+        <w:rPr>
+          <w:rFonts w:ascii="Calibri" w:hAnsi="Calibri"/>
+          <w:sz w:val="20"/>
+          <w:szCs w:val="20"/>
+        </w:rPr>
+      </w:pPr>
+      <w:r>
+        <w:rPr>
+          <w:rFonts w:ascii="Calibri" w:hAnsi="Calibri"/>
+          <w:sz w:val="20"/>
+          <w:szCs w:val="20"/>
+        </w:rPr>
+        <w:t>In both the HTTP request and response headers, we can see that the connection field is “Keep-Alive”</w:t>
+      </w:r>
+      <w:r>
+        <w:rPr>
+          <w:rFonts w:ascii="Calibri" w:hAnsi="Calibri"/>
+          <w:sz w:val="20"/>
+          <w:szCs w:val="20"/>
+        </w:rPr>
+        <w:t>, which means using a single TCP connection to send and receive multiple HTTP requests / responses.</w:t>
+      </w:r>
+      <w:r>
+        <w:rPr>
+          <w:rFonts w:ascii="Calibri" w:hAnsi="Calibri"/>
+          <w:sz w:val="20"/>
+          <w:szCs w:val="20"/>
+        </w:rPr>
+        <w:t xml:space="preserve"> This is by default on HTTP 1.1.</w:t>
+      </w:r>
+    </w:p>
+    <w:p>
+      <w:pPr>
+        <w:rPr>
+          <w:rFonts w:ascii="Calibri" w:hAnsi="Calibri"/>
+          <w:sz w:val="20"/>
+          <w:szCs w:val="20"/>
+        </w:rPr>
+      </w:pPr>
+    </w:p>
+    <w:p>
+      <w:pPr>
+        <w:rPr>
+          <w:rFonts w:ascii="Calibri" w:hAnsi="Calibri"/>
+          <w:sz w:val="20"/>
+          <w:szCs w:val="20"/>
+        </w:rPr>
+      </w:pPr>
+      <w:r>
+        <w:rPr>
+          <w:rFonts w:ascii="Calibri" w:hAnsi="Calibri"/>
+          <w:b/>
+          <w:sz w:val="20"/>
+          <w:szCs w:val="20"/>
+        </w:rPr>
+        <w:t>Q4: How many bytes of content are being returned to the browser?</w:t>
+      </w:r>
+    </w:p>
+    <w:p>
+      <w:pPr>
+        <w:pStyle w:val="ListParagraph"/>
+        <w:numPr>
+          <w:ilvl w:val="0"/>
+          <w:numId w:val="5"/>
+        </w:numPr>
+        <w:rPr>
+          <w:rFonts w:ascii="Calibri" w:hAnsi="Calibri"/>
+          <w:sz w:val="20"/>
+          <w:szCs w:val="20"/>
+        </w:rPr>
+      </w:pPr>
+      <w:r>
+        <w:rPr>
+          <w:rFonts w:ascii="Calibri" w:hAnsi="Calibri"/>
+          <w:sz w:val="20"/>
+          <w:szCs w:val="20"/>
+        </w:rPr>
+        <w:t>73 bytes of content</w:t>
+      </w:r>
+    </w:p>
+    <w:p>
+      <w:pPr>
+        <w:rPr>
+          <w:rFonts w:ascii="Calibri" w:hAnsi="Calibri"/>
+          <w:sz w:val="20"/>
+          <w:szCs w:val="20"/>
+        </w:rPr>
+      </w:pPr>
+    </w:p>
+    <w:p>
+      <w:pPr>
+        <w:rPr>
+          <w:rFonts w:ascii="Calibri" w:hAnsi="Calibri"/>
+          <w:sz w:val="20"/>
+          <w:szCs w:val="20"/>
+        </w:rPr>
+      </w:pPr>
+      <w:r>
+        <w:rPr>
+          <w:rFonts w:ascii="Calibri" w:hAnsi="Calibri"/>
+          <w:b/>
+          <w:sz w:val="20"/>
+          <w:szCs w:val="20"/>
+        </w:rPr>
+        <w:t>Q5: What is the data contained inside the HTTP response packet?</w:t>
+      </w:r>
+    </w:p>
+    <w:p>
+      <w:pPr>
+        <w:pStyle w:val="ListParagraph"/>
+        <w:numPr>
+          <w:ilvl w:val="0"/>
+          <w:numId w:val="5"/>
+        </w:numPr>
+        <w:rPr>
+          <w:rFonts w:ascii="Calibri" w:hAnsi="Calibri"/>
+          <w:sz w:val="20"/>
+          <w:szCs w:val="20"/>
+        </w:rPr>
+      </w:pPr>
+      <w:r>
+        <w:rPr>
+          <w:rFonts w:ascii="Calibri" w:hAnsi="Calibri"/>
+          <w:sz w:val="20"/>
+          <w:szCs w:val="20"/>
+        </w:rPr>
+        <w:t>Text and html</w:t>
+      </w:r>
+      <w:r>
+        <w:rPr>
+          <w:rFonts w:ascii="Calibri" w:hAnsi="Calibri"/>
+          <w:sz w:val="20"/>
+          <w:szCs w:val="20"/>
+        </w:rPr>
+        <w:t xml:space="preserve"> data</w:t>
+      </w:r>
+    </w:p>
+    <w:p>
+      <w:pPr>
+        <w:rPr>
+          <w:rFonts w:ascii="Calibri" w:hAnsi="Calibri"/>
+          <w:sz w:val="20"/>
+          <w:szCs w:val="20"/>
+        </w:rPr>
+      </w:pPr>
+    </w:p>
+    <w:p>
+      <w:pPr>
+        <w:rPr>
+          <w:rFonts w:ascii="Calibri" w:hAnsi="Calibri"/>
+          <w:b/>
+          <w:color w:val="2E74B5" w:themeColor="accent1" w:themeShade="BF"/>
+        </w:rPr>
+      </w:pPr>
+      <w:r>
+        <w:rPr>
+          <w:rFonts w:ascii="Calibri" w:hAnsi="Calibri"/>
+          <w:b/>
+          <w:color w:val="2E74B5" w:themeColor="accent1" w:themeShade="BF"/>
+        </w:rPr>
+        <w:t xml:space="preserve">Exercise </w:t>
+      </w:r>
+      <w:r>
+        <w:rPr>
+          <w:rFonts w:ascii="Calibri" w:hAnsi="Calibri"/>
+          <w:b/>
+          <w:color w:val="2E74B5" w:themeColor="accent1" w:themeShade="BF"/>
+        </w:rPr>
+        <w:t>4: Using Wireshark to understand the HTTP CONDITIONAL GET / response interaction</w:t>
+      </w:r>
+    </w:p>
+    <w:p>
+      <w:pPr>
+        <w:rPr>
+          <w:rFonts w:ascii="Calibri" w:hAnsi="Calibri"/>
+          <w:sz w:val="20"/>
+          <w:szCs w:val="20"/>
+        </w:rPr>
+      </w:pPr>
+    </w:p>
+    <w:p>
+      <w:pPr>
+        <w:rPr>
+          <w:rFonts w:ascii="Calibri" w:eastAsia="Times New Roman" w:hAnsi="Calibri"/>
+          <w:b/>
+          <w:color w:val="000000"/>
+          <w:sz w:val="20"/>
+          <w:szCs w:val="20"/>
+          <w:shd w:val="clear" w:color="auto" w:fill="FFFFFF"/>
+        </w:rPr>
+      </w:pPr>
+      <w:r>
+        <w:rPr>
+          <w:rFonts w:ascii="Calibri" w:hAnsi="Calibri"/>
+          <w:b/>
+          <w:color w:val="000000" w:themeColor="text1"/>
+          <w:sz w:val="20"/>
+          <w:szCs w:val="20"/>
+        </w:rPr>
+        <w:t xml:space="preserve">Q1: </w:t>
+      </w:r>
+      <w:r>
+        <w:rPr>
+          <w:rFonts w:ascii="Calibri" w:eastAsia="Times New Roman" w:hAnsi="Calibri"/>
+          <w:b/>
+          <w:color w:val="000000"/>
+          <w:sz w:val="20"/>
+          <w:szCs w:val="20"/>
+          <w:shd w:val="clear" w:color="auto" w:fill="FFFFFF"/>
+        </w:rPr>
+        <w:t xml:space="preserve">Do you see an “IF-MODIFIED-SINCE” line in the </w:t>
+      </w:r>
+      <w:r>
+        <w:rPr>
+          <w:rFonts w:ascii="Calibri" w:eastAsia="Times New Roman" w:hAnsi="Calibri"/>
+          <w:b/>
+          <w:color w:val="000000"/>
+          <w:sz w:val="20"/>
+          <w:szCs w:val="20"/>
+          <w:shd w:val="clear" w:color="auto" w:fill="FFFFFF"/>
+        </w:rPr>
+        <w:t xml:space="preserve">first </w:t>
+      </w:r>
+      <w:r>
+        <w:rPr>
+          <w:rFonts w:ascii="Calibri" w:eastAsia="Times New Roman" w:hAnsi="Calibri"/>
+          <w:b/>
+          <w:color w:val="000000"/>
+          <w:sz w:val="20"/>
+          <w:szCs w:val="20"/>
+          <w:shd w:val="clear" w:color="auto" w:fill="FFFFFF"/>
+        </w:rPr>
+        <w:t>HTTP GET</w:t>
+      </w:r>
+      <w:r>
+        <w:rPr>
+          <w:rFonts w:ascii="Calibri" w:eastAsia="Times New Roman" w:hAnsi="Calibri"/>
+          <w:b/>
+          <w:color w:val="000000"/>
+          <w:sz w:val="20"/>
+          <w:szCs w:val="20"/>
+          <w:shd w:val="clear" w:color="auto" w:fill="FFFFFF"/>
+        </w:rPr>
+        <w:t xml:space="preserve"> request</w:t>
+      </w:r>
+      <w:r>
+        <w:rPr>
+          <w:rFonts w:ascii="Calibri" w:eastAsia="Times New Roman" w:hAnsi="Calibri"/>
+          <w:b/>
+          <w:color w:val="000000"/>
+          <w:sz w:val="20"/>
+          <w:szCs w:val="20"/>
+          <w:shd w:val="clear" w:color="auto" w:fill="FFFFFF"/>
+        </w:rPr>
+        <w:t>?</w:t>
+      </w:r>
+    </w:p>
+    <w:p>
+      <w:pPr>
+        <w:pStyle w:val="ListParagraph"/>
+        <w:numPr>
+          <w:ilvl w:val="0"/>
+          <w:numId w:val="5"/>
+        </w:numPr>
+        <w:rPr>
+          <w:rFonts w:ascii="Calibri" w:eastAsia="Times New Roman" w:hAnsi="Calibri"/>
+          <w:sz w:val="20"/>
+          <w:szCs w:val="20"/>
+        </w:rPr>
+      </w:pPr>
+      <w:r>
+        <w:rPr>
+          <w:rFonts w:ascii="Calibri" w:eastAsia="Times New Roman" w:hAnsi="Calibri"/>
+          <w:sz w:val="20"/>
+          <w:szCs w:val="20"/>
+        </w:rPr>
+        <w:t>No there no “IF-MODIFIED-SINCE” line i</w:t>
+      </w:r>
+      <w:r>
+        <w:rPr>
+          <w:rFonts w:ascii="Calibri" w:eastAsia="Times New Roman" w:hAnsi="Calibri"/>
+          <w:sz w:val="20"/>
+          <w:szCs w:val="20"/>
+        </w:rPr>
+        <w:t>n the first HTTP GET request.</w:t>
+      </w:r>
+    </w:p>
+    <w:p>
+      <w:pPr>
+        <w:rPr>
+          <w:rFonts w:ascii="Calibri" w:eastAsia="Times New Roman" w:hAnsi="Calibri"/>
+          <w:sz w:val="20"/>
+          <w:szCs w:val="20"/>
+        </w:rPr>
+      </w:pPr>
+    </w:p>
+    <w:p>
+      <w:pPr>
+        <w:rPr>
+          <w:rFonts w:ascii="Calibri" w:eastAsia="Times New Roman" w:hAnsi="Calibri"/>
+          <w:sz w:val="20"/>
+          <w:szCs w:val="20"/>
+        </w:rPr>
+      </w:pPr>
+      <w:r>
+        <w:rPr>
+          <w:rFonts w:ascii="Calibri" w:eastAsia="Times New Roman" w:hAnsi="Calibri"/>
+          <w:b/>
+          <w:sz w:val="20"/>
+          <w:szCs w:val="20"/>
+        </w:rPr>
+        <w:t>Q2: Does the response indicate the last time that the requested file was modified?</w:t>
+      </w:r>
+    </w:p>
+    <w:p>
+      <w:pPr>
+        <w:pStyle w:val="ListParagraph"/>
+        <w:numPr>
+          <w:ilvl w:val="0"/>
+          <w:numId w:val="5"/>
+        </w:numPr>
+        <w:rPr>
+          <w:rFonts w:ascii="Calibri" w:eastAsia="Times New Roman" w:hAnsi="Calibri"/>
+          <w:sz w:val="20"/>
+          <w:szCs w:val="20"/>
+        </w:rPr>
+      </w:pPr>
+      <w:r>
+        <w:rPr>
+          <w:rFonts w:ascii="Calibri" w:eastAsia="Times New Roman" w:hAnsi="Calibri"/>
+          <w:sz w:val="20"/>
+          <w:szCs w:val="20"/>
+        </w:rPr>
+        <w:t>Yes it does indicate that. The last-modified field shows Tue, 23 Sep 2003 05:35:00 GMT</w:t>
+      </w:r>
+    </w:p>
+    <w:p>
+      <w:pPr>
+        <w:rPr>
+          <w:rFonts w:ascii="Calibri" w:eastAsia="Times New Roman" w:hAnsi="Calibri"/>
+          <w:sz w:val="20"/>
+          <w:szCs w:val="20"/>
+        </w:rPr>
+      </w:pPr>
+    </w:p>
+    <w:p>
+      <w:pPr>
+        <w:rPr>
+          <w:rFonts w:ascii="Calibri" w:eastAsia="Times New Roman" w:hAnsi="Calibri"/>
+          <w:sz w:val="20"/>
+          <w:szCs w:val="20"/>
+        </w:rPr>
+      </w:pPr>
+      <w:r>
+        <w:rPr>
+          <w:rFonts w:ascii="Calibri" w:eastAsia="Times New Roman" w:hAnsi="Calibri"/>
+          <w:b/>
+          <w:sz w:val="20"/>
+          <w:szCs w:val="20"/>
+        </w:rPr>
+        <w:t>Q3: Do you see an “IF-MODIFIED-SINCE” line in the second HTTP GET request?</w:t>
+      </w:r>
+    </w:p>
+    <w:p>
+      <w:pPr>
+        <w:pStyle w:val="ListParagraph"/>
+        <w:numPr>
+          <w:ilvl w:val="0"/>
+          <w:numId w:val="5"/>
+        </w:numPr>
+        <w:rPr>
+          <w:rFonts w:ascii="Calibri" w:eastAsia="Times New Roman" w:hAnsi="Calibri"/>
+          <w:sz w:val="20"/>
+          <w:szCs w:val="20"/>
+        </w:rPr>
+      </w:pPr>
+      <w:r>
+        <w:rPr>
+          <w:rFonts w:ascii="Calibri" w:eastAsia="Times New Roman" w:hAnsi="Calibri"/>
+          <w:sz w:val="20"/>
+          <w:szCs w:val="20"/>
+        </w:rPr>
+        <w:t>Yes there is an “IF-MODIFIED-SINCE” field.</w:t>
+      </w:r>
+    </w:p>
+    <w:p>
+      <w:pPr>
+        <w:pStyle w:val="ListParagraph"/>
+        <w:numPr>
+          <w:ilvl w:val="0"/>
+          <w:numId w:val="5"/>
+        </w:numPr>
+        <w:rPr>
+          <w:rFonts w:ascii="Calibri" w:eastAsia="Times New Roman" w:hAnsi="Calibri"/>
+          <w:sz w:val="20"/>
+          <w:szCs w:val="20"/>
+        </w:rPr>
+      </w:pPr>
+      <w:r>
+        <w:rPr>
+          <w:rFonts w:ascii="Calibri" w:eastAsia="Times New Roman" w:hAnsi="Calibri"/>
+          <w:sz w:val="20"/>
+          <w:szCs w:val="20"/>
+        </w:rPr>
+        <w:t>It shows the value Tue, 23 Sep 2003 05:35:00 GMT</w:t>
+      </w:r>
+    </w:p>
+    <w:p>
+      <w:pPr>
+        <w:rPr>
+          <w:rFonts w:ascii="Calibri" w:eastAsia="Times New Roman" w:hAnsi="Calibri"/>
+          <w:b/>
+          <w:sz w:val="20"/>
+          <w:szCs w:val="20"/>
+        </w:rPr>
+      </w:pPr>
+    </w:p>
+    <w:p>
+      <w:pPr>
+        <w:rPr>
+          <w:rFonts w:ascii="Calibri" w:eastAsia="Times New Roman" w:hAnsi="Calibri"/>
+          <w:b/>
+          <w:sz w:val="20"/>
+          <w:szCs w:val="20"/>
+        </w:rPr>
+      </w:pPr>
+      <w:r>
+        <w:rPr>
+          <w:rFonts w:ascii="Calibri" w:eastAsia="Times New Roman" w:hAnsi="Calibri"/>
+          <w:b/>
+          <w:sz w:val="20"/>
+          <w:szCs w:val="20"/>
+        </w:rPr>
+        <w:t xml:space="preserve">Q4: </w:t>
+      </w:r>
+      <w:r>
+        <w:rPr>
+          <w:rFonts w:ascii="Calibri" w:eastAsia="Times New Roman" w:hAnsi="Calibri"/>
+          <w:b/>
+          <w:color w:val="000000"/>
+          <w:sz w:val="20"/>
+          <w:szCs w:val="20"/>
+          <w:shd w:val="clear" w:color="auto" w:fill="FFFFFF"/>
+        </w:rPr>
+        <w:t>What is the HTTP status code and phrase returned from the server in response to this second HTTP GET? Did the server explicitly return the contents of the file? Explain.</w:t>
+      </w:r>
+    </w:p>
+    <w:p>
+      <w:pPr>
+        <w:pStyle w:val="ListParagraph"/>
+        <w:numPr>
+          <w:ilvl w:val="0"/>
+          <w:numId w:val="6"/>
+        </w:numPr>
+        <w:rPr>
+          <w:rFonts w:ascii="Calibri" w:eastAsia="Times New Roman" w:hAnsi="Calibri"/>
+          <w:sz w:val="20"/>
+          <w:szCs w:val="20"/>
+        </w:rPr>
+      </w:pPr>
+      <w:r>
+        <w:rPr>
+          <w:rFonts w:ascii="Calibri" w:eastAsia="Times New Roman" w:hAnsi="Calibri"/>
+          <w:sz w:val="20"/>
+          <w:szCs w:val="20"/>
+        </w:rPr>
+        <w:t>The status code = 304, the phrase = “Not Modified”</w:t>
+      </w:r>
+    </w:p>
+    <w:p>
+      <w:pPr>
+        <w:pStyle w:val="ListParagraph"/>
+        <w:numPr>
+          <w:ilvl w:val="0"/>
+          <w:numId w:val="6"/>
+        </w:numPr>
+        <w:rPr>
+          <w:rFonts w:ascii="Calibri" w:eastAsia="Times New Roman" w:hAnsi="Calibri"/>
+          <w:sz w:val="20"/>
+          <w:szCs w:val="20"/>
+        </w:rPr>
+      </w:pPr>
+      <w:r>
+        <w:rPr>
+          <w:rFonts w:ascii="Calibri" w:eastAsia="Times New Roman" w:hAnsi="Calibri"/>
+          <w:sz w:val="20"/>
+          <w:szCs w:val="20"/>
+        </w:rPr>
+        <w:t xml:space="preserve">The server </w:t>
+      </w:r>
+      <w:r>
+        <w:rPr>
+          <w:rFonts w:ascii="Calibri" w:eastAsia="Times New Roman" w:hAnsi="Calibri"/>
+          <w:b/>
+          <w:sz w:val="20"/>
+          <w:szCs w:val="20"/>
+        </w:rPr>
+        <w:t xml:space="preserve">did not return </w:t>
+      </w:r>
+      <w:r>
+        <w:rPr>
+          <w:rFonts w:ascii="Calibri" w:eastAsia="Times New Roman" w:hAnsi="Calibri"/>
+          <w:b/>
+          <w:sz w:val="20"/>
+          <w:szCs w:val="20"/>
+        </w:rPr>
+        <w:t xml:space="preserve">the body </w:t>
+      </w:r>
+      <w:r>
+        <w:rPr>
+          <w:rFonts w:ascii="Calibri" w:eastAsia="Times New Roman" w:hAnsi="Calibri"/>
+          <w:b/>
+          <w:sz w:val="20"/>
+          <w:szCs w:val="20"/>
+        </w:rPr>
+        <w:t>contents</w:t>
+      </w:r>
+      <w:r>
+        <w:rPr>
+          <w:rFonts w:ascii="Calibri" w:eastAsia="Times New Roman" w:hAnsi="Calibri"/>
+          <w:sz w:val="20"/>
+          <w:szCs w:val="20"/>
+        </w:rPr>
+        <w:t xml:space="preserve"> of the file.</w:t>
+      </w:r>
+      <w:r>
+        <w:rPr>
+          <w:rFonts w:ascii="Calibri" w:eastAsia="Times New Roman" w:hAnsi="Calibri"/>
+          <w:sz w:val="20"/>
+          <w:szCs w:val="20"/>
+        </w:rPr>
+        <w:t xml:space="preserve"> This is due to the fact that the GET request is only conditional</w:t>
+      </w:r>
+      <w:r>
+        <w:rPr>
+          <w:rFonts w:ascii="Calibri" w:eastAsia="Times New Roman" w:hAnsi="Calibri"/>
+          <w:sz w:val="20"/>
+          <w:szCs w:val="20"/>
+        </w:rPr>
+        <w:t>. The server will only send back the request resource if only it has been last modified after a given date.</w:t>
+      </w:r>
+      <w:r>
+        <w:rPr>
+          <w:rFonts w:ascii="Calibri" w:eastAsia="Times New Roman" w:hAnsi="Calibri"/>
+          <w:sz w:val="20"/>
+          <w:szCs w:val="20"/>
+        </w:rPr>
+        <w:t xml:space="preserve"> If the request has not been modified since, the response will be </w:t>
+      </w:r>
+      <w:r>
+        <w:rPr>
+          <w:rFonts w:ascii="Calibri" w:eastAsia="Times New Roman" w:hAnsi="Calibri"/>
+          <w:b/>
+          <w:sz w:val="20"/>
+          <w:szCs w:val="20"/>
+        </w:rPr>
+        <w:t>304 status</w:t>
+      </w:r>
+      <w:r>
+        <w:rPr>
+          <w:rFonts w:ascii="Calibri" w:eastAsia="Times New Roman" w:hAnsi="Calibri"/>
+          <w:sz w:val="20"/>
+          <w:szCs w:val="20"/>
+        </w:rPr>
+        <w:t xml:space="preserve"> without any body.</w:t>
+      </w:r>
+    </w:p>
+    <w:p>
+      <w:pPr>
+        <w:pStyle w:val="ListParagraph"/>
+        <w:numPr>
+          <w:ilvl w:val="0"/>
+          <w:numId w:val="6"/>
+        </w:numPr>
+        <w:rPr>
+          <w:rFonts w:ascii="Calibri" w:eastAsia="Times New Roman" w:hAnsi="Calibri"/>
+          <w:sz w:val="20"/>
+          <w:szCs w:val="20"/>
+        </w:rPr>
+      </w:pPr>
+      <w:r>
+        <w:rPr>
+          <w:rFonts w:ascii="Calibri" w:eastAsia="Times New Roman" w:hAnsi="Calibri"/>
+          <w:sz w:val="20"/>
+          <w:szCs w:val="20"/>
+        </w:rPr>
+        <w:t>This will save resources as the party making the GET request will not have to download the page again since nothing has been changed. They will only need to download it again when there is new information.</w:t>
+      </w:r>
+    </w:p>
+    <w:p>
+      <w:pPr>
+        <w:pStyle w:val="ListParagraph"/>
+        <w:numPr>
+          <w:ilvl w:val="0"/>
+          <w:numId w:val="6"/>
+        </w:numPr>
+        <w:rPr>
+          <w:rFonts w:ascii="Calibri" w:eastAsia="Times New Roman" w:hAnsi="Calibri"/>
+          <w:sz w:val="20"/>
+          <w:szCs w:val="20"/>
+        </w:rPr>
+      </w:pPr>
+      <w:r>
+        <w:rPr>
+          <w:rFonts w:ascii="Calibri" w:eastAsia="Times New Roman" w:hAnsi="Calibri"/>
+          <w:sz w:val="20"/>
+          <w:szCs w:val="20"/>
+        </w:rPr>
+        <w:t>One example use is Google’s Webpage Crawlers who have to crawl through billions of webpages. If your page shows a 304 response then the bots won’t need to waste ba</w:t>
+      </w:r>
+      <w:r>
+        <w:rPr>
+          <w:rFonts w:ascii="Calibri" w:eastAsia="Times New Roman" w:hAnsi="Calibri"/>
+          <w:sz w:val="20"/>
+          <w:szCs w:val="20"/>
+        </w:rPr>
+        <w:t>ndwidth crawling the page again since it is still the same as last time.</w:t>
       </w:r>
       <w:bookmarkStart w:id="0" w:name="_GoBack"/>
       <w:bookmarkEnd w:id="0"/>
+      <w:r>
+        <w:rPr>
+          <w:rFonts w:ascii="Calibri" w:eastAsia="Times New Roman" w:hAnsi="Calibri"/>
+          <w:sz w:val="20"/>
+          <w:szCs w:val="20"/>
+        </w:rPr>
+        <w:t xml:space="preserve"> </w:t>
+      </w:r>
+    </w:p>
+    <w:p>
+      <w:pPr>
+        <w:rPr>
+          <w:rFonts w:ascii="Calibri" w:hAnsi="Calibri"/>
+          <w:b/>
+          <w:color w:val="000000" w:themeColor="text1"/>
+          <w:sz w:val="20"/>
+          <w:szCs w:val="20"/>
+        </w:rPr>
+      </w:pPr>
     </w:p>
     <w:sectPr>
       <w:pgSz w:w="11900" w:h="16840"/>
@@ -173,6 +937,345 @@
 <file path=word/numbering.xml><?xml version="1.0" encoding="utf-8"?>
 <w:numbering xmlns:wpc="http://schemas.microsoft.com/office/word/2010/wordprocessingCanvas" xmlns:mo="http://schemas.microsoft.com/office/mac/office/2008/main" xmlns:mc="http://schemas.openxmlformats.org/markup-compatibility/2006" xmlns:mv="urn:schemas-microsoft-com:mac:vml" xmlns:o="urn:schemas-microsoft-com:office:office" xmlns:r="http://schemas.openxmlformats.org/officeDocument/2006/relationships" xmlns:m="http://schemas.openxmlformats.org/officeDocument/2006/math" xmlns:v="urn:schemas-microsoft-com:vml" xmlns:wp14="http://schemas.microsoft.com/office/word/2010/wordprocessingDrawing" xmlns:wp="http://schemas.openxmlformats.org/drawingml/2006/wordprocessingDrawing" xmlns:w10="urn:schemas-microsoft-com:office:word" xmlns:w="http://schemas.openxmlformats.org/wordprocessingml/2006/main" xmlns:w14="http://schemas.microsoft.com/office/word/2010/wordml" xmlns:w15="http://schemas.microsoft.com/office/word/2012/wordml" xmlns:wpg="http://schemas.microsoft.com/office/word/2010/wordprocessingGroup" xmlns:wpi="http://schemas.microsoft.com/office/word/2010/wordprocessingInk" xmlns:wne="http://schemas.microsoft.com/office/word/2006/wordml" xmlns:wps="http://schemas.microsoft.com/office/word/2010/wordprocessingShape" mc:Ignorable="w14 w15 wp14">
   <w:abstractNum w:abstractNumId="0">
+    <w:nsid w:val="0BA62233"/>
+    <w:multiLevelType w:val="hybridMultilevel"/>
+    <w:tmpl w:val="61FA1C5A"/>
+    <w:lvl w:ilvl="0" w:tplc="04090001">
+      <w:start w:val="1"/>
+      <w:numFmt w:val="bullet"/>
+      <w:lvlText w:val=""/>
+      <w:lvlJc w:val="left"/>
+      <w:pPr>
+        <w:ind w:left="720" w:hanging="360"/>
+      </w:pPr>
+      <w:rPr>
+        <w:rFonts w:ascii="Symbol" w:hAnsi="Symbol" w:hint="default"/>
+      </w:rPr>
+    </w:lvl>
+    <w:lvl w:ilvl="1" w:tplc="04090003" w:tentative="1">
+      <w:start w:val="1"/>
+      <w:numFmt w:val="bullet"/>
+      <w:lvlText w:val="o"/>
+      <w:lvlJc w:val="left"/>
+      <w:pPr>
+        <w:ind w:left="1440" w:hanging="360"/>
+      </w:pPr>
+      <w:rPr>
+        <w:rFonts w:ascii="Courier New" w:hAnsi="Courier New" w:cs="Courier New" w:hint="default"/>
+      </w:rPr>
+    </w:lvl>
+    <w:lvl w:ilvl="2" w:tplc="04090005" w:tentative="1">
+      <w:start w:val="1"/>
+      <w:numFmt w:val="bullet"/>
+      <w:lvlText w:val=""/>
+      <w:lvlJc w:val="left"/>
+      <w:pPr>
+        <w:ind w:left="2160" w:hanging="360"/>
+      </w:pPr>
+      <w:rPr>
+        <w:rFonts w:ascii="Wingdings" w:hAnsi="Wingdings" w:hint="default"/>
+      </w:rPr>
+    </w:lvl>
+    <w:lvl w:ilvl="3" w:tplc="04090001" w:tentative="1">
+      <w:start w:val="1"/>
+      <w:numFmt w:val="bullet"/>
+      <w:lvlText w:val=""/>
+      <w:lvlJc w:val="left"/>
+      <w:pPr>
+        <w:ind w:left="2880" w:hanging="360"/>
+      </w:pPr>
+      <w:rPr>
+        <w:rFonts w:ascii="Symbol" w:hAnsi="Symbol" w:hint="default"/>
+      </w:rPr>
+    </w:lvl>
+    <w:lvl w:ilvl="4" w:tplc="04090003" w:tentative="1">
+      <w:start w:val="1"/>
+      <w:numFmt w:val="bullet"/>
+      <w:lvlText w:val="o"/>
+      <w:lvlJc w:val="left"/>
+      <w:pPr>
+        <w:ind w:left="3600" w:hanging="360"/>
+      </w:pPr>
+      <w:rPr>
+        <w:rFonts w:ascii="Courier New" w:hAnsi="Courier New" w:cs="Courier New" w:hint="default"/>
+      </w:rPr>
+    </w:lvl>
+    <w:lvl w:ilvl="5" w:tplc="04090005" w:tentative="1">
+      <w:start w:val="1"/>
+      <w:numFmt w:val="bullet"/>
+      <w:lvlText w:val=""/>
+      <w:lvlJc w:val="left"/>
+      <w:pPr>
+        <w:ind w:left="4320" w:hanging="360"/>
+      </w:pPr>
+      <w:rPr>
+        <w:rFonts w:ascii="Wingdings" w:hAnsi="Wingdings" w:hint="default"/>
+      </w:rPr>
+    </w:lvl>
+    <w:lvl w:ilvl="6" w:tplc="04090001" w:tentative="1">
+      <w:start w:val="1"/>
+      <w:numFmt w:val="bullet"/>
+      <w:lvlText w:val=""/>
+      <w:lvlJc w:val="left"/>
+      <w:pPr>
+        <w:ind w:left="5040" w:hanging="360"/>
+      </w:pPr>
+      <w:rPr>
+        <w:rFonts w:ascii="Symbol" w:hAnsi="Symbol" w:hint="default"/>
+      </w:rPr>
+    </w:lvl>
+    <w:lvl w:ilvl="7" w:tplc="04090003" w:tentative="1">
+      <w:start w:val="1"/>
+      <w:numFmt w:val="bullet"/>
+      <w:lvlText w:val="o"/>
+      <w:lvlJc w:val="left"/>
+      <w:pPr>
+        <w:ind w:left="5760" w:hanging="360"/>
+      </w:pPr>
+      <w:rPr>
+        <w:rFonts w:ascii="Courier New" w:hAnsi="Courier New" w:cs="Courier New" w:hint="default"/>
+      </w:rPr>
+    </w:lvl>
+    <w:lvl w:ilvl="8" w:tplc="04090005" w:tentative="1">
+      <w:start w:val="1"/>
+      <w:numFmt w:val="bullet"/>
+      <w:lvlText w:val=""/>
+      <w:lvlJc w:val="left"/>
+      <w:pPr>
+        <w:ind w:left="6480" w:hanging="360"/>
+      </w:pPr>
+      <w:rPr>
+        <w:rFonts w:ascii="Wingdings" w:hAnsi="Wingdings" w:hint="default"/>
+      </w:rPr>
+    </w:lvl>
+  </w:abstractNum>
+  <w:abstractNum w:abstractNumId="1">
+    <w:nsid w:val="133918A1"/>
+    <w:multiLevelType w:val="hybridMultilevel"/>
+    <w:tmpl w:val="06B2521C"/>
+    <w:lvl w:ilvl="0" w:tplc="04090001">
+      <w:start w:val="1"/>
+      <w:numFmt w:val="bullet"/>
+      <w:lvlText w:val=""/>
+      <w:lvlJc w:val="left"/>
+      <w:pPr>
+        <w:ind w:left="720" w:hanging="360"/>
+      </w:pPr>
+      <w:rPr>
+        <w:rFonts w:ascii="Symbol" w:hAnsi="Symbol" w:hint="default"/>
+      </w:rPr>
+    </w:lvl>
+    <w:lvl w:ilvl="1" w:tplc="04090003" w:tentative="1">
+      <w:start w:val="1"/>
+      <w:numFmt w:val="bullet"/>
+      <w:lvlText w:val="o"/>
+      <w:lvlJc w:val="left"/>
+      <w:pPr>
+        <w:ind w:left="1440" w:hanging="360"/>
+      </w:pPr>
+      <w:rPr>
+        <w:rFonts w:ascii="Courier New" w:hAnsi="Courier New" w:cs="Courier New" w:hint="default"/>
+      </w:rPr>
+    </w:lvl>
+    <w:lvl w:ilvl="2" w:tplc="04090005" w:tentative="1">
+      <w:start w:val="1"/>
+      <w:numFmt w:val="bullet"/>
+      <w:lvlText w:val=""/>
+      <w:lvlJc w:val="left"/>
+      <w:pPr>
+        <w:ind w:left="2160" w:hanging="360"/>
+      </w:pPr>
+      <w:rPr>
+        <w:rFonts w:ascii="Wingdings" w:hAnsi="Wingdings" w:hint="default"/>
+      </w:rPr>
+    </w:lvl>
+    <w:lvl w:ilvl="3" w:tplc="04090001" w:tentative="1">
+      <w:start w:val="1"/>
+      <w:numFmt w:val="bullet"/>
+      <w:lvlText w:val=""/>
+      <w:lvlJc w:val="left"/>
+      <w:pPr>
+        <w:ind w:left="2880" w:hanging="360"/>
+      </w:pPr>
+      <w:rPr>
+        <w:rFonts w:ascii="Symbol" w:hAnsi="Symbol" w:hint="default"/>
+      </w:rPr>
+    </w:lvl>
+    <w:lvl w:ilvl="4" w:tplc="04090003" w:tentative="1">
+      <w:start w:val="1"/>
+      <w:numFmt w:val="bullet"/>
+      <w:lvlText w:val="o"/>
+      <w:lvlJc w:val="left"/>
+      <w:pPr>
+        <w:ind w:left="3600" w:hanging="360"/>
+      </w:pPr>
+      <w:rPr>
+        <w:rFonts w:ascii="Courier New" w:hAnsi="Courier New" w:cs="Courier New" w:hint="default"/>
+      </w:rPr>
+    </w:lvl>
+    <w:lvl w:ilvl="5" w:tplc="04090005" w:tentative="1">
+      <w:start w:val="1"/>
+      <w:numFmt w:val="bullet"/>
+      <w:lvlText w:val=""/>
+      <w:lvlJc w:val="left"/>
+      <w:pPr>
+        <w:ind w:left="4320" w:hanging="360"/>
+      </w:pPr>
+      <w:rPr>
+        <w:rFonts w:ascii="Wingdings" w:hAnsi="Wingdings" w:hint="default"/>
+      </w:rPr>
+    </w:lvl>
+    <w:lvl w:ilvl="6" w:tplc="04090001" w:tentative="1">
+      <w:start w:val="1"/>
+      <w:numFmt w:val="bullet"/>
+      <w:lvlText w:val=""/>
+      <w:lvlJc w:val="left"/>
+      <w:pPr>
+        <w:ind w:left="5040" w:hanging="360"/>
+      </w:pPr>
+      <w:rPr>
+        <w:rFonts w:ascii="Symbol" w:hAnsi="Symbol" w:hint="default"/>
+      </w:rPr>
+    </w:lvl>
+    <w:lvl w:ilvl="7" w:tplc="04090003" w:tentative="1">
+      <w:start w:val="1"/>
+      <w:numFmt w:val="bullet"/>
+      <w:lvlText w:val="o"/>
+      <w:lvlJc w:val="left"/>
+      <w:pPr>
+        <w:ind w:left="5760" w:hanging="360"/>
+      </w:pPr>
+      <w:rPr>
+        <w:rFonts w:ascii="Courier New" w:hAnsi="Courier New" w:cs="Courier New" w:hint="default"/>
+      </w:rPr>
+    </w:lvl>
+    <w:lvl w:ilvl="8" w:tplc="04090005" w:tentative="1">
+      <w:start w:val="1"/>
+      <w:numFmt w:val="bullet"/>
+      <w:lvlText w:val=""/>
+      <w:lvlJc w:val="left"/>
+      <w:pPr>
+        <w:ind w:left="6480" w:hanging="360"/>
+      </w:pPr>
+      <w:rPr>
+        <w:rFonts w:ascii="Wingdings" w:hAnsi="Wingdings" w:hint="default"/>
+      </w:rPr>
+    </w:lvl>
+  </w:abstractNum>
+  <w:abstractNum w:abstractNumId="2">
+    <w:nsid w:val="17606475"/>
+    <w:multiLevelType w:val="hybridMultilevel"/>
+    <w:tmpl w:val="3E7A394C"/>
+    <w:lvl w:ilvl="0" w:tplc="04090001">
+      <w:start w:val="1"/>
+      <w:numFmt w:val="bullet"/>
+      <w:lvlText w:val=""/>
+      <w:lvlJc w:val="left"/>
+      <w:pPr>
+        <w:ind w:left="720" w:hanging="360"/>
+      </w:pPr>
+      <w:rPr>
+        <w:rFonts w:ascii="Symbol" w:hAnsi="Symbol" w:hint="default"/>
+      </w:rPr>
+    </w:lvl>
+    <w:lvl w:ilvl="1" w:tplc="04090003" w:tentative="1">
+      <w:start w:val="1"/>
+      <w:numFmt w:val="bullet"/>
+      <w:lvlText w:val="o"/>
+      <w:lvlJc w:val="left"/>
+      <w:pPr>
+        <w:ind w:left="1440" w:hanging="360"/>
+      </w:pPr>
+      <w:rPr>
+        <w:rFonts w:ascii="Courier New" w:hAnsi="Courier New" w:cs="Courier New" w:hint="default"/>
+      </w:rPr>
+    </w:lvl>
+    <w:lvl w:ilvl="2" w:tplc="04090005" w:tentative="1">
+      <w:start w:val="1"/>
+      <w:numFmt w:val="bullet"/>
+      <w:lvlText w:val=""/>
+      <w:lvlJc w:val="left"/>
+      <w:pPr>
+        <w:ind w:left="2160" w:hanging="360"/>
+      </w:pPr>
+      <w:rPr>
+        <w:rFonts w:ascii="Wingdings" w:hAnsi="Wingdings" w:hint="default"/>
+      </w:rPr>
+    </w:lvl>
+    <w:lvl w:ilvl="3" w:tplc="04090001" w:tentative="1">
+      <w:start w:val="1"/>
+      <w:numFmt w:val="bullet"/>
+      <w:lvlText w:val=""/>
+      <w:lvlJc w:val="left"/>
+      <w:pPr>
+        <w:ind w:left="2880" w:hanging="360"/>
+      </w:pPr>
+      <w:rPr>
+        <w:rFonts w:ascii="Symbol" w:hAnsi="Symbol" w:hint="default"/>
+      </w:rPr>
+    </w:lvl>
+    <w:lvl w:ilvl="4" w:tplc="04090003" w:tentative="1">
+      <w:start w:val="1"/>
+      <w:numFmt w:val="bullet"/>
+      <w:lvlText w:val="o"/>
+      <w:lvlJc w:val="left"/>
+      <w:pPr>
+        <w:ind w:left="3600" w:hanging="360"/>
+      </w:pPr>
+      <w:rPr>
+        <w:rFonts w:ascii="Courier New" w:hAnsi="Courier New" w:cs="Courier New" w:hint="default"/>
+      </w:rPr>
+    </w:lvl>
+    <w:lvl w:ilvl="5" w:tplc="04090005" w:tentative="1">
+      <w:start w:val="1"/>
+      <w:numFmt w:val="bullet"/>
+      <w:lvlText w:val=""/>
+      <w:lvlJc w:val="left"/>
+      <w:pPr>
+        <w:ind w:left="4320" w:hanging="360"/>
+      </w:pPr>
+      <w:rPr>
+        <w:rFonts w:ascii="Wingdings" w:hAnsi="Wingdings" w:hint="default"/>
+      </w:rPr>
+    </w:lvl>
+    <w:lvl w:ilvl="6" w:tplc="04090001" w:tentative="1">
+      <w:start w:val="1"/>
+      <w:numFmt w:val="bullet"/>
+      <w:lvlText w:val=""/>
+      <w:lvlJc w:val="left"/>
+      <w:pPr>
+        <w:ind w:left="5040" w:hanging="360"/>
+      </w:pPr>
+      <w:rPr>
+        <w:rFonts w:ascii="Symbol" w:hAnsi="Symbol" w:hint="default"/>
+      </w:rPr>
+    </w:lvl>
+    <w:lvl w:ilvl="7" w:tplc="04090003" w:tentative="1">
+      <w:start w:val="1"/>
+      <w:numFmt w:val="bullet"/>
+      <w:lvlText w:val="o"/>
+      <w:lvlJc w:val="left"/>
+      <w:pPr>
+        <w:ind w:left="5760" w:hanging="360"/>
+      </w:pPr>
+      <w:rPr>
+        <w:rFonts w:ascii="Courier New" w:hAnsi="Courier New" w:cs="Courier New" w:hint="default"/>
+      </w:rPr>
+    </w:lvl>
+    <w:lvl w:ilvl="8" w:tplc="04090005" w:tentative="1">
+      <w:start w:val="1"/>
+      <w:numFmt w:val="bullet"/>
+      <w:lvlText w:val=""/>
+      <w:lvlJc w:val="left"/>
+      <w:pPr>
+        <w:ind w:left="6480" w:hanging="360"/>
+      </w:pPr>
+      <w:rPr>
+        <w:rFonts w:ascii="Wingdings" w:hAnsi="Wingdings" w:hint="default"/>
+      </w:rPr>
+    </w:lvl>
+  </w:abstractNum>
+  <w:abstractNum w:abstractNumId="3">
     <w:nsid w:val="204A6E46"/>
     <w:multiLevelType w:val="hybridMultilevel"/>
     <w:tmpl w:val="78C2465C"/>
@@ -285,7 +1388,7 @@
       </w:rPr>
     </w:lvl>
   </w:abstractNum>
-  <w:abstractNum w:abstractNumId="1">
+  <w:abstractNum w:abstractNumId="4">
     <w:nsid w:val="39FF2F31"/>
     <w:multiLevelType w:val="hybridMultilevel"/>
     <w:tmpl w:val="72A21CCE"/>
@@ -398,10 +1501,135 @@
       </w:rPr>
     </w:lvl>
   </w:abstractNum>
+  <w:abstractNum w:abstractNumId="5">
+    <w:nsid w:val="43FA1A2A"/>
+    <w:multiLevelType w:val="hybridMultilevel"/>
+    <w:tmpl w:val="A1167630"/>
+    <w:lvl w:ilvl="0" w:tplc="04090001">
+      <w:start w:val="1"/>
+      <w:numFmt w:val="bullet"/>
+      <w:lvlText w:val=""/>
+      <w:lvlJc w:val="left"/>
+      <w:pPr>
+        <w:ind w:left="720" w:hanging="360"/>
+      </w:pPr>
+      <w:rPr>
+        <w:rFonts w:ascii="Symbol" w:hAnsi="Symbol" w:hint="default"/>
+      </w:rPr>
+    </w:lvl>
+    <w:lvl w:ilvl="1" w:tplc="04090003" w:tentative="1">
+      <w:start w:val="1"/>
+      <w:numFmt w:val="bullet"/>
+      <w:lvlText w:val="o"/>
+      <w:lvlJc w:val="left"/>
+      <w:pPr>
+        <w:ind w:left="1440" w:hanging="360"/>
+      </w:pPr>
+      <w:rPr>
+        <w:rFonts w:ascii="Courier New" w:hAnsi="Courier New" w:cs="Courier New" w:hint="default"/>
+      </w:rPr>
+    </w:lvl>
+    <w:lvl w:ilvl="2" w:tplc="04090005" w:tentative="1">
+      <w:start w:val="1"/>
+      <w:numFmt w:val="bullet"/>
+      <w:lvlText w:val=""/>
+      <w:lvlJc w:val="left"/>
+      <w:pPr>
+        <w:ind w:left="2160" w:hanging="360"/>
+      </w:pPr>
+      <w:rPr>
+        <w:rFonts w:ascii="Wingdings" w:hAnsi="Wingdings" w:hint="default"/>
+      </w:rPr>
+    </w:lvl>
+    <w:lvl w:ilvl="3" w:tplc="04090001" w:tentative="1">
+      <w:start w:val="1"/>
+      <w:numFmt w:val="bullet"/>
+      <w:lvlText w:val=""/>
+      <w:lvlJc w:val="left"/>
+      <w:pPr>
+        <w:ind w:left="2880" w:hanging="360"/>
+      </w:pPr>
+      <w:rPr>
+        <w:rFonts w:ascii="Symbol" w:hAnsi="Symbol" w:hint="default"/>
+      </w:rPr>
+    </w:lvl>
+    <w:lvl w:ilvl="4" w:tplc="04090003" w:tentative="1">
+      <w:start w:val="1"/>
+      <w:numFmt w:val="bullet"/>
+      <w:lvlText w:val="o"/>
+      <w:lvlJc w:val="left"/>
+      <w:pPr>
+        <w:ind w:left="3600" w:hanging="360"/>
+      </w:pPr>
+      <w:rPr>
+        <w:rFonts w:ascii="Courier New" w:hAnsi="Courier New" w:cs="Courier New" w:hint="default"/>
+      </w:rPr>
+    </w:lvl>
+    <w:lvl w:ilvl="5" w:tplc="04090005" w:tentative="1">
+      <w:start w:val="1"/>
+      <w:numFmt w:val="bullet"/>
+      <w:lvlText w:val=""/>
+      <w:lvlJc w:val="left"/>
+      <w:pPr>
+        <w:ind w:left="4320" w:hanging="360"/>
+      </w:pPr>
+      <w:rPr>
+        <w:rFonts w:ascii="Wingdings" w:hAnsi="Wingdings" w:hint="default"/>
+      </w:rPr>
+    </w:lvl>
+    <w:lvl w:ilvl="6" w:tplc="04090001" w:tentative="1">
+      <w:start w:val="1"/>
+      <w:numFmt w:val="bullet"/>
+      <w:lvlText w:val=""/>
+      <w:lvlJc w:val="left"/>
+      <w:pPr>
+        <w:ind w:left="5040" w:hanging="360"/>
+      </w:pPr>
+      <w:rPr>
+        <w:rFonts w:ascii="Symbol" w:hAnsi="Symbol" w:hint="default"/>
+      </w:rPr>
+    </w:lvl>
+    <w:lvl w:ilvl="7" w:tplc="04090003" w:tentative="1">
+      <w:start w:val="1"/>
+      <w:numFmt w:val="bullet"/>
+      <w:lvlText w:val="o"/>
+      <w:lvlJc w:val="left"/>
+      <w:pPr>
+        <w:ind w:left="5760" w:hanging="360"/>
+      </w:pPr>
+      <w:rPr>
+        <w:rFonts w:ascii="Courier New" w:hAnsi="Courier New" w:cs="Courier New" w:hint="default"/>
+      </w:rPr>
+    </w:lvl>
+    <w:lvl w:ilvl="8" w:tplc="04090005" w:tentative="1">
+      <w:start w:val="1"/>
+      <w:numFmt w:val="bullet"/>
+      <w:lvlText w:val=""/>
+      <w:lvlJc w:val="left"/>
+      <w:pPr>
+        <w:ind w:left="6480" w:hanging="360"/>
+      </w:pPr>
+      <w:rPr>
+        <w:rFonts w:ascii="Wingdings" w:hAnsi="Wingdings" w:hint="default"/>
+      </w:rPr>
+    </w:lvl>
+  </w:abstractNum>
   <w:num w:numId="1">
+    <w:abstractNumId w:val="3"/>
+  </w:num>
+  <w:num w:numId="2">
+    <w:abstractNumId w:val="4"/>
+  </w:num>
+  <w:num w:numId="3">
     <w:abstractNumId w:val="0"/>
   </w:num>
-  <w:num w:numId="2">
+  <w:num w:numId="4">
+    <w:abstractNumId w:val="2"/>
+  </w:num>
+  <w:num w:numId="5">
+    <w:abstractNumId w:val="5"/>
+  </w:num>
+  <w:num w:numId="6">
     <w:abstractNumId w:val="1"/>
   </w:num>
 </w:numbering>
@@ -805,6 +2033,10 @@
   <w:style w:type="paragraph" w:default="1" w:styleId="Normal">
     <w:name w:val="Normal"/>
     <w:qFormat/>
+    <w:rsid w:val="00A9651B"/>
+    <w:rPr>
+      <w:rFonts w:ascii="Times New Roman" w:hAnsi="Times New Roman" w:cs="Times New Roman"/>
+    </w:rPr>
   </w:style>
   <w:style w:type="character" w:default="1" w:styleId="DefaultParagraphFont">
     <w:name w:val="Default Paragraph Font"/>
@@ -843,6 +2075,9 @@
       <w:ind w:left="720"/>
       <w:contextualSpacing/>
     </w:pPr>
+    <w:rPr>
+      <w:rFonts w:asciiTheme="minorHAnsi" w:hAnsiTheme="minorHAnsi" w:cstheme="minorBidi"/>
+    </w:rPr>
   </w:style>
 </w:styles>
 </file>

</xml_diff>